<commit_message>
add the postgres_taxi file
</commit_message>
<xml_diff>
--- a/Workflow.docx
+++ b/Workflow.docx
@@ -6,6 +6,164 @@
       <w:pPr>
         <w:rPr>
           <w:rFonts w:ascii="Century Gothic" w:hAnsi="Century Gothic"/>
+        </w:rPr>
+      </w:pPr>
+      <w:r>
+        <w:rPr>
+          <w:rFonts w:ascii="Century Gothic" w:hAnsi="Century Gothic"/>
+          <w:b/>
+        </w:rPr>
+        <w:fldChar w:fldCharType="begin"/>
+      </w:r>
+      <w:r>
+        <w:rPr>
+          <w:rFonts w:ascii="Century Gothic" w:hAnsi="Century Gothic"/>
+          <w:b/>
+        </w:rPr>
+        <w:instrText xml:space="preserve"> HYPERLINK "</w:instrText>
+      </w:r>
+      <w:r>
+        <w:rPr>
+          <w:rFonts w:ascii="Century Gothic" w:hAnsi="Century Gothic"/>
+          <w:b/>
+        </w:rPr>
+        <w:instrText>https://kestra.io/docs/installation/docker-compose</w:instrText>
+      </w:r>
+      <w:r>
+        <w:rPr>
+          <w:rFonts w:ascii="Century Gothic" w:hAnsi="Century Gothic"/>
+          <w:b/>
+        </w:rPr>
+        <w:instrText xml:space="preserve">" </w:instrText>
+      </w:r>
+      <w:r>
+        <w:rPr>
+          <w:rFonts w:ascii="Century Gothic" w:hAnsi="Century Gothic"/>
+          <w:b/>
+        </w:rPr>
+        <w:fldChar w:fldCharType="separate"/>
+      </w:r>
+      <w:r>
+        <w:rPr>
+          <w:rStyle w:val="Hyperlink"/>
+          <w:rFonts w:ascii="Century Gothic" w:hAnsi="Century Gothic"/>
+          <w:b/>
+        </w:rPr>
+        <w:t>https://kestra.io/docs/installation/docker-compose</w:t>
+      </w:r>
+      <w:r>
+        <w:rPr>
+          <w:rFonts w:ascii="Century Gothic" w:hAnsi="Century Gothic"/>
+          <w:b/>
+        </w:rPr>
+        <w:fldChar w:fldCharType="end"/>
+      </w:r>
+      <w:r>
+        <w:rPr>
+          <w:rFonts w:ascii="Century Gothic" w:hAnsi="Century Gothic"/>
+          <w:b/>
+        </w:rPr>
+        <w:t xml:space="preserve"> - </w:t>
+      </w:r>
+      <w:r>
+        <w:rPr>
+          <w:rFonts w:ascii="Century Gothic" w:hAnsi="Century Gothic"/>
+        </w:rPr>
+        <w:t xml:space="preserve">Link to install </w:t>
+      </w:r>
+      <w:proofErr w:type="spellStart"/>
+      <w:r>
+        <w:rPr>
+          <w:rFonts w:ascii="Century Gothic" w:hAnsi="Century Gothic"/>
+        </w:rPr>
+        <w:t>Kestra</w:t>
+      </w:r>
+      <w:proofErr w:type="spellEnd"/>
+      <w:r>
+        <w:rPr>
+          <w:rFonts w:ascii="Century Gothic" w:hAnsi="Century Gothic"/>
+        </w:rPr>
+        <w:t xml:space="preserve"> with docker compose.</w:t>
+      </w:r>
+    </w:p>
+    <w:p>
+      <w:pPr>
+        <w:pStyle w:val="ListParagraph"/>
+        <w:numPr>
+          <w:ilvl w:val="0"/>
+          <w:numId w:val="1"/>
+        </w:numPr>
+        <w:rPr>
+          <w:rFonts w:ascii="Century Gothic" w:hAnsi="Century Gothic"/>
+        </w:rPr>
+      </w:pPr>
+      <w:r>
+        <w:rPr>
+          <w:rFonts w:ascii="Century Gothic" w:hAnsi="Century Gothic"/>
+        </w:rPr>
+        <w:t>If you are using windows run the command below</w:t>
+      </w:r>
+    </w:p>
+    <w:p>
+      <w:pPr>
+        <w:ind w:left="360"/>
+        <w:rPr>
+          <w:rFonts w:ascii="Century Gothic" w:hAnsi="Century Gothic"/>
+        </w:rPr>
+      </w:pPr>
+      <w:r>
+        <w:rPr>
+          <w:rFonts w:ascii="Century Gothic" w:hAnsi="Century Gothic"/>
+        </w:rPr>
+        <w:t>Invoke-</w:t>
+      </w:r>
+      <w:proofErr w:type="spellStart"/>
+      <w:r>
+        <w:rPr>
+          <w:rFonts w:ascii="Century Gothic" w:hAnsi="Century Gothic"/>
+        </w:rPr>
+        <w:t>WebRequest</w:t>
+      </w:r>
+      <w:proofErr w:type="spellEnd"/>
+      <w:r>
+        <w:rPr>
+          <w:rFonts w:ascii="Century Gothic" w:hAnsi="Century Gothic"/>
+        </w:rPr>
+        <w:t xml:space="preserve"> -Uri "https://raw.githubusercontent.com/kestra-io/kestra/develop/docker-compose.yml" -</w:t>
+      </w:r>
+      <w:proofErr w:type="spellStart"/>
+      <w:r>
+        <w:rPr>
+          <w:rFonts w:ascii="Century Gothic" w:hAnsi="Century Gothic"/>
+        </w:rPr>
+        <w:t>OutFile</w:t>
+      </w:r>
+      <w:proofErr w:type="spellEnd"/>
+      <w:r>
+        <w:rPr>
+          <w:rFonts w:ascii="Century Gothic" w:hAnsi="Century Gothic"/>
+        </w:rPr>
+        <w:t xml:space="preserve"> "docker-</w:t>
+      </w:r>
+      <w:proofErr w:type="spellStart"/>
+      <w:r>
+        <w:rPr>
+          <w:rFonts w:ascii="Century Gothic" w:hAnsi="Century Gothic"/>
+        </w:rPr>
+        <w:t>compose.yml</w:t>
+      </w:r>
+      <w:proofErr w:type="spellEnd"/>
+      <w:r>
+        <w:rPr>
+          <w:rFonts w:ascii="Century Gothic" w:hAnsi="Century Gothic"/>
+        </w:rPr>
+        <w:t>"</w:t>
+      </w:r>
+    </w:p>
+    <w:p>
+      <w:pPr>
+        <w:rPr>
+          <w:rFonts w:ascii="Century Gothic" w:hAnsi="Century Gothic"/>
           <w:b/>
         </w:rPr>
       </w:pPr>
@@ -266,6 +424,8 @@
         </w:rPr>
         <w:t>”</w:t>
       </w:r>
+      <w:bookmarkStart w:id="0" w:name="_GoBack"/>
+      <w:bookmarkEnd w:id="0"/>
     </w:p>
     <w:p>
       <w:pPr>
@@ -1009,7 +1169,7 @@
                     <pic:cNvPicPr/>
                   </pic:nvPicPr>
                   <pic:blipFill>
-                    <a:blip r:embed="rId4"/>
+                    <a:blip r:embed="rId5"/>
                     <a:stretch>
                       <a:fillRect/>
                     </a:stretch>
@@ -1042,8 +1202,6 @@
         </w:rPr>
         <w:t xml:space="preserve">Successful Extracting </w:t>
       </w:r>
-      <w:bookmarkStart w:id="0" w:name="_GoBack"/>
-      <w:bookmarkEnd w:id="0"/>
     </w:p>
     <w:p>
       <w:pPr>
@@ -1060,6 +1218,127 @@
     </w:sectPr>
   </w:body>
 </w:document>
+</file>
+
+<file path=word/numbering.xml><?xml version="1.0" encoding="utf-8"?>
+<w:numbering xmlns:wpc="http://schemas.microsoft.com/office/word/2010/wordprocessingCanvas" xmlns:cx="http://schemas.microsoft.com/office/drawing/2014/chartex" xmlns:cx1="http://schemas.microsoft.com/office/drawing/2015/9/8/chartex" xmlns:mc="http://schemas.openxmlformats.org/markup-compatibility/2006" xmlns:o="urn:schemas-microsoft-com:office:office" xmlns:r="http://schemas.openxmlformats.org/officeDocument/2006/relationships" xmlns:m="http://schemas.openxmlformats.org/officeDocument/2006/math" xmlns:v="urn:schemas-microsoft-com:vml" xmlns:wp14="http://schemas.microsoft.com/office/word/2010/wordprocessingDrawing" xmlns:wp="http://schemas.openxmlformats.org/drawingml/2006/wordprocessingDrawing" xmlns:w10="urn:schemas-microsoft-com:office:word" xmlns:w="http://schemas.openxmlformats.org/wordprocessingml/2006/main" xmlns:w14="http://schemas.microsoft.com/office/word/2010/wordml" xmlns:w15="http://schemas.microsoft.com/office/word/2012/wordml" xmlns:w16se="http://schemas.microsoft.com/office/word/2015/wordml/symex" xmlns:wpg="http://schemas.microsoft.com/office/word/2010/wordprocessingGroup" xmlns:wpi="http://schemas.microsoft.com/office/word/2010/wordprocessingInk" xmlns:wne="http://schemas.microsoft.com/office/word/2006/wordml" xmlns:wps="http://schemas.microsoft.com/office/word/2010/wordprocessingShape" mc:Ignorable="w14 w15 w16se wp14">
+  <w:abstractNum w:abstractNumId="0" w15:restartNumberingAfterBreak="0">
+    <w:nsid w:val="5AD61789"/>
+    <w:multiLevelType w:val="hybridMultilevel"/>
+    <w:tmpl w:val="23E2D6AC"/>
+    <w:lvl w:ilvl="0" w:tplc="04090001">
+      <w:start w:val="1"/>
+      <w:numFmt w:val="bullet"/>
+      <w:lvlText w:val=""/>
+      <w:lvlJc w:val="left"/>
+      <w:pPr>
+        <w:ind w:left="720" w:hanging="360"/>
+      </w:pPr>
+      <w:rPr>
+        <w:rFonts w:ascii="Symbol" w:hAnsi="Symbol" w:hint="default"/>
+      </w:rPr>
+    </w:lvl>
+    <w:lvl w:ilvl="1" w:tplc="04090003" w:tentative="1">
+      <w:start w:val="1"/>
+      <w:numFmt w:val="bullet"/>
+      <w:lvlText w:val="o"/>
+      <w:lvlJc w:val="left"/>
+      <w:pPr>
+        <w:ind w:left="1440" w:hanging="360"/>
+      </w:pPr>
+      <w:rPr>
+        <w:rFonts w:ascii="Courier New" w:hAnsi="Courier New" w:cs="Courier New" w:hint="default"/>
+      </w:rPr>
+    </w:lvl>
+    <w:lvl w:ilvl="2" w:tplc="04090005" w:tentative="1">
+      <w:start w:val="1"/>
+      <w:numFmt w:val="bullet"/>
+      <w:lvlText w:val=""/>
+      <w:lvlJc w:val="left"/>
+      <w:pPr>
+        <w:ind w:left="2160" w:hanging="360"/>
+      </w:pPr>
+      <w:rPr>
+        <w:rFonts w:ascii="Wingdings" w:hAnsi="Wingdings" w:hint="default"/>
+      </w:rPr>
+    </w:lvl>
+    <w:lvl w:ilvl="3" w:tplc="04090001" w:tentative="1">
+      <w:start w:val="1"/>
+      <w:numFmt w:val="bullet"/>
+      <w:lvlText w:val=""/>
+      <w:lvlJc w:val="left"/>
+      <w:pPr>
+        <w:ind w:left="2880" w:hanging="360"/>
+      </w:pPr>
+      <w:rPr>
+        <w:rFonts w:ascii="Symbol" w:hAnsi="Symbol" w:hint="default"/>
+      </w:rPr>
+    </w:lvl>
+    <w:lvl w:ilvl="4" w:tplc="04090003" w:tentative="1">
+      <w:start w:val="1"/>
+      <w:numFmt w:val="bullet"/>
+      <w:lvlText w:val="o"/>
+      <w:lvlJc w:val="left"/>
+      <w:pPr>
+        <w:ind w:left="3600" w:hanging="360"/>
+      </w:pPr>
+      <w:rPr>
+        <w:rFonts w:ascii="Courier New" w:hAnsi="Courier New" w:cs="Courier New" w:hint="default"/>
+      </w:rPr>
+    </w:lvl>
+    <w:lvl w:ilvl="5" w:tplc="04090005" w:tentative="1">
+      <w:start w:val="1"/>
+      <w:numFmt w:val="bullet"/>
+      <w:lvlText w:val=""/>
+      <w:lvlJc w:val="left"/>
+      <w:pPr>
+        <w:ind w:left="4320" w:hanging="360"/>
+      </w:pPr>
+      <w:rPr>
+        <w:rFonts w:ascii="Wingdings" w:hAnsi="Wingdings" w:hint="default"/>
+      </w:rPr>
+    </w:lvl>
+    <w:lvl w:ilvl="6" w:tplc="04090001" w:tentative="1">
+      <w:start w:val="1"/>
+      <w:numFmt w:val="bullet"/>
+      <w:lvlText w:val=""/>
+      <w:lvlJc w:val="left"/>
+      <w:pPr>
+        <w:ind w:left="5040" w:hanging="360"/>
+      </w:pPr>
+      <w:rPr>
+        <w:rFonts w:ascii="Symbol" w:hAnsi="Symbol" w:hint="default"/>
+      </w:rPr>
+    </w:lvl>
+    <w:lvl w:ilvl="7" w:tplc="04090003" w:tentative="1">
+      <w:start w:val="1"/>
+      <w:numFmt w:val="bullet"/>
+      <w:lvlText w:val="o"/>
+      <w:lvlJc w:val="left"/>
+      <w:pPr>
+        <w:ind w:left="5760" w:hanging="360"/>
+      </w:pPr>
+      <w:rPr>
+        <w:rFonts w:ascii="Courier New" w:hAnsi="Courier New" w:cs="Courier New" w:hint="default"/>
+      </w:rPr>
+    </w:lvl>
+    <w:lvl w:ilvl="8" w:tplc="04090005" w:tentative="1">
+      <w:start w:val="1"/>
+      <w:numFmt w:val="bullet"/>
+      <w:lvlText w:val=""/>
+      <w:lvlJc w:val="left"/>
+      <w:pPr>
+        <w:ind w:left="6480" w:hanging="360"/>
+      </w:pPr>
+      <w:rPr>
+        <w:rFonts w:ascii="Wingdings" w:hAnsi="Wingdings" w:hint="default"/>
+      </w:rPr>
+    </w:lvl>
+  </w:abstractNum>
+  <w:num w:numId="1">
+    <w:abstractNumId w:val="0"/>
+  </w:num>
+</w:numbering>
 </file>
 
 <file path=word/styles.xml><?xml version="1.0" encoding="utf-8"?>
@@ -1483,6 +1762,28 @@
     <w:semiHidden/>
     <w:unhideWhenUsed/>
   </w:style>
+  <w:style w:type="character" w:styleId="Hyperlink">
+    <w:name w:val="Hyperlink"/>
+    <w:basedOn w:val="DefaultParagraphFont"/>
+    <w:uiPriority w:val="99"/>
+    <w:unhideWhenUsed/>
+    <w:rsid w:val="003B07DB"/>
+    <w:rPr>
+      <w:color w:val="0563C1" w:themeColor="hyperlink"/>
+      <w:u w:val="single"/>
+    </w:rPr>
+  </w:style>
+  <w:style w:type="paragraph" w:styleId="ListParagraph">
+    <w:name w:val="List Paragraph"/>
+    <w:basedOn w:val="Normal"/>
+    <w:uiPriority w:val="34"/>
+    <w:qFormat/>
+    <w:rsid w:val="003B07DB"/>
+    <w:pPr>
+      <w:ind w:left="720"/>
+      <w:contextualSpacing/>
+    </w:pPr>
+  </w:style>
 </w:styles>
 </file>
 

</xml_diff>

<commit_message>
updates on the postgres_taxi
</commit_message>
<xml_diff>
--- a/Workflow.docx
+++ b/Workflow.docx
@@ -216,95 +216,116 @@
           <w:rFonts w:ascii="Century Gothic" w:hAnsi="Century Gothic"/>
         </w:rPr>
       </w:pPr>
+      <w:r>
+        <w:rPr>
+          <w:rFonts w:ascii="Century Gothic" w:hAnsi="Century Gothic"/>
+          <w:b/>
+        </w:rPr>
+        <w:t>STEP 1:</w:t>
+      </w:r>
+      <w:r>
+        <w:rPr>
+          <w:rFonts w:ascii="Century Gothic" w:hAnsi="Century Gothic"/>
+        </w:rPr>
+        <w:t xml:space="preserve"> </w:t>
+      </w:r>
+      <w:r>
+        <w:rPr>
+          <w:rFonts w:ascii="Century Gothic" w:hAnsi="Century Gothic"/>
+        </w:rPr>
+        <w:t>docker run --pull=always --</w:t>
+      </w:r>
+      <w:proofErr w:type="spellStart"/>
+      <w:r>
+        <w:rPr>
+          <w:rFonts w:ascii="Century Gothic" w:hAnsi="Century Gothic"/>
+        </w:rPr>
+        <w:t>rm</w:t>
+      </w:r>
+      <w:proofErr w:type="spellEnd"/>
+      <w:r>
+        <w:rPr>
+          <w:rFonts w:ascii="Century Gothic" w:hAnsi="Century Gothic"/>
+        </w:rPr>
+        <w:t xml:space="preserve"> -it -p 8080:8080 --user=root -v /</w:t>
+      </w:r>
+      <w:proofErr w:type="spellStart"/>
+      <w:r>
+        <w:rPr>
+          <w:rFonts w:ascii="Century Gothic" w:hAnsi="Century Gothic"/>
+        </w:rPr>
+        <w:t>var</w:t>
+      </w:r>
+      <w:proofErr w:type="spellEnd"/>
+      <w:r>
+        <w:rPr>
+          <w:rFonts w:ascii="Century Gothic" w:hAnsi="Century Gothic"/>
+        </w:rPr>
+        <w:t>/run/</w:t>
+      </w:r>
+      <w:proofErr w:type="spellStart"/>
+      <w:r>
+        <w:rPr>
+          <w:rFonts w:ascii="Century Gothic" w:hAnsi="Century Gothic"/>
+        </w:rPr>
+        <w:t>docker.sock</w:t>
+      </w:r>
+      <w:proofErr w:type="spellEnd"/>
+      <w:r>
+        <w:rPr>
+          <w:rFonts w:ascii="Century Gothic" w:hAnsi="Century Gothic"/>
+        </w:rPr>
+        <w:t>:/</w:t>
+      </w:r>
+      <w:proofErr w:type="spellStart"/>
+      <w:r>
+        <w:rPr>
+          <w:rFonts w:ascii="Century Gothic" w:hAnsi="Century Gothic"/>
+        </w:rPr>
+        <w:t>var</w:t>
+      </w:r>
+      <w:proofErr w:type="spellEnd"/>
+      <w:r>
+        <w:rPr>
+          <w:rFonts w:ascii="Century Gothic" w:hAnsi="Century Gothic"/>
+        </w:rPr>
+        <w:t>/run/</w:t>
+      </w:r>
+      <w:proofErr w:type="spellStart"/>
+      <w:r>
+        <w:rPr>
+          <w:rFonts w:ascii="Century Gothic" w:hAnsi="Century Gothic"/>
+        </w:rPr>
+        <w:t>docker.sock</w:t>
+      </w:r>
+      <w:proofErr w:type="spellEnd"/>
+      <w:r>
+        <w:rPr>
+          <w:rFonts w:ascii="Century Gothic" w:hAnsi="Century Gothic"/>
+        </w:rPr>
+        <w:t xml:space="preserve"> -v /</w:t>
+      </w:r>
+      <w:proofErr w:type="spellStart"/>
+      <w:r>
+        <w:rPr>
+          <w:rFonts w:ascii="Century Gothic" w:hAnsi="Century Gothic"/>
+        </w:rPr>
+        <w:t>tmp</w:t>
+      </w:r>
+      <w:proofErr w:type="spellEnd"/>
       <w:proofErr w:type="gramStart"/>
       <w:r>
         <w:rPr>
           <w:rFonts w:ascii="Century Gothic" w:hAnsi="Century Gothic"/>
         </w:rPr>
-        <w:t>docker</w:t>
-      </w:r>
+        <w:t>:/</w:t>
+      </w:r>
+      <w:proofErr w:type="spellStart"/>
       <w:proofErr w:type="gramEnd"/>
       <w:r>
         <w:rPr>
           <w:rFonts w:ascii="Century Gothic" w:hAnsi="Century Gothic"/>
         </w:rPr>
-        <w:t xml:space="preserve"> run --pull=always --</w:t>
-      </w:r>
-      <w:proofErr w:type="spellStart"/>
-      <w:r>
-        <w:rPr>
-          <w:rFonts w:ascii="Century Gothic" w:hAnsi="Century Gothic"/>
-        </w:rPr>
-        <w:t>rm</w:t>
-      </w:r>
-      <w:proofErr w:type="spellEnd"/>
-      <w:r>
-        <w:rPr>
-          <w:rFonts w:ascii="Century Gothic" w:hAnsi="Century Gothic"/>
-        </w:rPr>
-        <w:t xml:space="preserve"> -it -p 8080:8080 --user=root -v /</w:t>
-      </w:r>
-      <w:proofErr w:type="spellStart"/>
-      <w:r>
-        <w:rPr>
-          <w:rFonts w:ascii="Century Gothic" w:hAnsi="Century Gothic"/>
-        </w:rPr>
-        <w:t>var</w:t>
-      </w:r>
-      <w:proofErr w:type="spellEnd"/>
-      <w:r>
-        <w:rPr>
-          <w:rFonts w:ascii="Century Gothic" w:hAnsi="Century Gothic"/>
-        </w:rPr>
-        <w:t>/run/</w:t>
-      </w:r>
-      <w:proofErr w:type="spellStart"/>
-      <w:r>
-        <w:rPr>
-          <w:rFonts w:ascii="Century Gothic" w:hAnsi="Century Gothic"/>
-        </w:rPr>
-        <w:t>docker.sock</w:t>
-      </w:r>
-      <w:proofErr w:type="spellEnd"/>
-      <w:r>
-        <w:rPr>
-          <w:rFonts w:ascii="Century Gothic" w:hAnsi="Century Gothic"/>
-        </w:rPr>
-        <w:t>:/</w:t>
-      </w:r>
-      <w:proofErr w:type="spellStart"/>
-      <w:r>
-        <w:rPr>
-          <w:rFonts w:ascii="Century Gothic" w:hAnsi="Century Gothic"/>
-        </w:rPr>
-        <w:t>var</w:t>
-      </w:r>
-      <w:proofErr w:type="spellEnd"/>
-      <w:r>
-        <w:rPr>
-          <w:rFonts w:ascii="Century Gothic" w:hAnsi="Century Gothic"/>
-        </w:rPr>
-        <w:t>/run/</w:t>
-      </w:r>
-      <w:proofErr w:type="spellStart"/>
-      <w:r>
-        <w:rPr>
-          <w:rFonts w:ascii="Century Gothic" w:hAnsi="Century Gothic"/>
-        </w:rPr>
-        <w:t>docker.sock</w:t>
-      </w:r>
-      <w:proofErr w:type="spellEnd"/>
-      <w:r>
-        <w:rPr>
-          <w:rFonts w:ascii="Century Gothic" w:hAnsi="Century Gothic"/>
-        </w:rPr>
-        <w:t xml:space="preserve"> -v /</w:t>
-      </w:r>
-      <w:proofErr w:type="spellStart"/>
-      <w:r>
-        <w:rPr>
-          <w:rFonts w:ascii="Century Gothic" w:hAnsi="Century Gothic"/>
-        </w:rPr>
         <w:t>tmp</w:t>
       </w:r>
       <w:proofErr w:type="spellEnd"/>
@@ -312,20 +333,6 @@
         <w:rPr>
           <w:rFonts w:ascii="Century Gothic" w:hAnsi="Century Gothic"/>
         </w:rPr>
-        <w:t>:/</w:t>
-      </w:r>
-      <w:proofErr w:type="spellStart"/>
-      <w:r>
-        <w:rPr>
-          <w:rFonts w:ascii="Century Gothic" w:hAnsi="Century Gothic"/>
-        </w:rPr>
-        <w:t>tmp</w:t>
-      </w:r>
-      <w:proofErr w:type="spellEnd"/>
-      <w:r>
-        <w:rPr>
-          <w:rFonts w:ascii="Century Gothic" w:hAnsi="Century Gothic"/>
-        </w:rPr>
         <w:t xml:space="preserve"> </w:t>
       </w:r>
       <w:proofErr w:type="spellStart"/>
@@ -356,6 +363,35 @@
         </w:rPr>
         <w:t xml:space="preserve"> server local</w:t>
       </w:r>
+    </w:p>
+    <w:p>
+      <w:pPr>
+        <w:rPr>
+          <w:rFonts w:ascii="Century Gothic" w:hAnsi="Century Gothic"/>
+        </w:rPr>
+      </w:pPr>
+      <w:r>
+        <w:rPr>
+          <w:rFonts w:ascii="Century Gothic" w:hAnsi="Century Gothic"/>
+          <w:b/>
+        </w:rPr>
+        <w:t>STEP 2</w:t>
+      </w:r>
+      <w:r>
+        <w:rPr>
+          <w:rFonts w:ascii="Century Gothic" w:hAnsi="Century Gothic"/>
+        </w:rPr>
+        <w:t>: run docker-compose up –d</w:t>
+      </w:r>
+      <w:bookmarkStart w:id="0" w:name="_GoBack"/>
+      <w:bookmarkEnd w:id="0"/>
+    </w:p>
+    <w:p>
+      <w:pPr>
+        <w:rPr>
+          <w:rFonts w:ascii="Century Gothic" w:hAnsi="Century Gothic"/>
+        </w:rPr>
+      </w:pPr>
     </w:p>
     <w:p>
       <w:pPr>
@@ -424,8 +460,6 @@
         </w:rPr>
         <w:t>”</w:t>
       </w:r>
-      <w:bookmarkStart w:id="0" w:name="_GoBack"/>
-      <w:bookmarkEnd w:id="0"/>
     </w:p>
     <w:p>
       <w:pPr>

</xml_diff>